<commit_message>
Updated the corresponding report section
</commit_message>
<xml_diff>
--- a/Bay_area_rental_report.docx
+++ b/Bay_area_rental_report.docx
@@ -1887,7 +1887,7 @@
           <w:noProof/>
         </w:rPr>
         <w:drawing>
-          <wp:anchor distT="0" distB="0" distL="114300" distR="114300" simplePos="0" relativeHeight="251669504" behindDoc="0" locked="0" layoutInCell="1" allowOverlap="1" wp14:anchorId="3FFFA0BE" wp14:editId="60BC6397">
+          <wp:anchor distT="0" distB="0" distL="114300" distR="114300" simplePos="0" relativeHeight="251669504" behindDoc="0" locked="0" layoutInCell="1" allowOverlap="1" wp14:anchorId="3FFFA0BE" wp14:editId="44DFF677">
             <wp:simplePos x="0" y="0"/>
             <wp:positionH relativeFrom="column">
               <wp:posOffset>-83185</wp:posOffset>
@@ -4979,7 +4979,7 @@
         </w:rPr>
         <w:lastRenderedPageBreak/>
         <w:drawing>
-          <wp:anchor distT="0" distB="0" distL="114300" distR="114300" simplePos="0" relativeHeight="251686912" behindDoc="0" locked="0" layoutInCell="1" allowOverlap="1" wp14:anchorId="6DE272A5" wp14:editId="5E1B84A4">
+          <wp:anchor distT="0" distB="0" distL="114300" distR="114300" simplePos="0" relativeHeight="251686912" behindDoc="0" locked="0" layoutInCell="1" allowOverlap="1" wp14:anchorId="6DE272A5" wp14:editId="64B668D1">
             <wp:simplePos x="0" y="0"/>
             <wp:positionH relativeFrom="column">
               <wp:posOffset>374754</wp:posOffset>
@@ -5404,7 +5404,7 @@
           <w:noProof/>
         </w:rPr>
         <w:drawing>
-          <wp:anchor distT="0" distB="0" distL="114300" distR="114300" simplePos="0" relativeHeight="251689984" behindDoc="0" locked="0" layoutInCell="1" allowOverlap="1" wp14:anchorId="65AA0864" wp14:editId="60455004">
+          <wp:anchor distT="0" distB="0" distL="114300" distR="114300" simplePos="0" relativeHeight="251689984" behindDoc="0" locked="0" layoutInCell="1" allowOverlap="1" wp14:anchorId="65AA0864" wp14:editId="022F1E9F">
             <wp:simplePos x="0" y="0"/>
             <wp:positionH relativeFrom="column">
               <wp:posOffset>123043</wp:posOffset>
@@ -6738,13 +6738,7 @@
                 <w:rPr>
                   <w:rFonts w:ascii="Cambria Math" w:hAnsi="Cambria Math" w:cs="Calibri"/>
                 </w:rPr>
-                <m:t>Days in month</m:t>
-              </m:r>
-              <m:r>
-                <w:rPr>
-                  <w:rFonts w:ascii="Cambria Math" w:hAnsi="Cambria Math" w:cs="Calibri"/>
-                </w:rPr>
-                <m:t>×24×60×60×Total bikes available</m:t>
+                <m:t>Days in month×24×60×60×Total bikes available</m:t>
               </m:r>
             </m:den>
           </m:f>
@@ -8850,16 +8844,91 @@
     </w:p>
     <w:p>
       <w:pPr>
-        <w:jc w:val="both"/>
-        <w:rPr>
-          <w:rFonts w:ascii="Calibri" w:hAnsi="Calibri" w:cs="Calibri"/>
-        </w:rPr>
-      </w:pPr>
-      <w:r>
-        <w:rPr>
-          <w:rFonts w:ascii="Calibri" w:hAnsi="Calibri" w:cs="Calibri"/>
-        </w:rPr>
-        <w:t>Combining the trip and weather datasets, we performed a correlation matrix analysis to investigate whether weather conditions impact rental patterns, specifically the duration of bike trips. The resulting correlation matrix is shown in Figure 14 below.</w:t>
+        <w:rPr>
+          <w:rFonts w:ascii="Calibri" w:hAnsi="Calibri" w:cs="Calibri"/>
+          <w:b/>
+          <w:bCs/>
+        </w:rPr>
+      </w:pPr>
+    </w:p>
+    <w:p>
+      <w:pPr>
+        <w:jc w:val="both"/>
+        <w:rPr>
+          <w:rFonts w:ascii="Calibri" w:hAnsi="Calibri" w:cs="Calibri"/>
+        </w:rPr>
+      </w:pPr>
+      <w:r>
+        <w:rPr>
+          <w:rFonts w:ascii="Calibri" w:hAnsi="Calibri" w:cs="Calibri"/>
+        </w:rPr>
+        <w:drawing>
+          <wp:anchor distT="0" distB="0" distL="114300" distR="114300" simplePos="0" relativeHeight="251706368" behindDoc="0" locked="0" layoutInCell="1" allowOverlap="1" wp14:anchorId="2623D04A" wp14:editId="71FB9C53">
+            <wp:simplePos x="0" y="0"/>
+            <wp:positionH relativeFrom="column">
+              <wp:posOffset>0</wp:posOffset>
+            </wp:positionH>
+            <wp:positionV relativeFrom="paragraph">
+              <wp:posOffset>1114127</wp:posOffset>
+            </wp:positionV>
+            <wp:extent cx="5943600" cy="5581015"/>
+            <wp:effectExtent l="0" t="0" r="0" b="0"/>
+            <wp:wrapSquare wrapText="bothSides"/>
+            <wp:docPr id="1984364279" name="Picture 1" descr="A graph of weather data&#10;&#10;Description automatically generated with medium confidence"/>
+            <wp:cNvGraphicFramePr>
+              <a:graphicFrameLocks xmlns:a="http://schemas.openxmlformats.org/drawingml/2006/main" noChangeAspect="1"/>
+            </wp:cNvGraphicFramePr>
+            <a:graphic xmlns:a="http://schemas.openxmlformats.org/drawingml/2006/main">
+              <a:graphicData uri="http://schemas.openxmlformats.org/drawingml/2006/picture">
+                <pic:pic xmlns:pic="http://schemas.openxmlformats.org/drawingml/2006/picture">
+                  <pic:nvPicPr>
+                    <pic:cNvPr id="1984364279" name="Picture 1" descr="A graph of weather data&#10;&#10;Description automatically generated with medium confidence"/>
+                    <pic:cNvPicPr/>
+                  </pic:nvPicPr>
+                  <pic:blipFill>
+                    <a:blip r:embed="rId21">
+                      <a:extLst>
+                        <a:ext uri="{28A0092B-C50C-407E-A947-70E740481C1C}">
+                          <a14:useLocalDpi xmlns:a14="http://schemas.microsoft.com/office/drawing/2010/main" val="0"/>
+                        </a:ext>
+                      </a:extLst>
+                    </a:blip>
+                    <a:stretch>
+                      <a:fillRect/>
+                    </a:stretch>
+                  </pic:blipFill>
+                  <pic:spPr>
+                    <a:xfrm>
+                      <a:off x="0" y="0"/>
+                      <a:ext cx="5943600" cy="5581015"/>
+                    </a:xfrm>
+                    <a:prstGeom prst="rect">
+                      <a:avLst/>
+                    </a:prstGeom>
+                  </pic:spPr>
+                </pic:pic>
+              </a:graphicData>
+            </a:graphic>
+            <wp14:sizeRelH relativeFrom="page">
+              <wp14:pctWidth>0</wp14:pctWidth>
+            </wp14:sizeRelH>
+            <wp14:sizeRelV relativeFrom="page">
+              <wp14:pctHeight>0</wp14:pctHeight>
+            </wp14:sizeRelV>
+          </wp:anchor>
+        </w:drawing>
+      </w:r>
+      <w:r>
+        <w:rPr>
+          <w:rFonts w:ascii="Calibri" w:hAnsi="Calibri" w:cs="Calibri"/>
+        </w:rPr>
+        <w:t>Combining the trip and weather datasets, we performed a correlation matrix analysis to investigate whether weather conditions impact rental patterns, specifically the duration of bike trips. Before performing this analysis, we grouped the data by date and city to have a more accurate representation of the weather’s impact on bike trips. The resulting correlation matrix is shown in Figure 14 below</w:t>
+      </w:r>
+      <w:r>
+        <w:rPr>
+          <w:rFonts w:ascii="Calibri" w:hAnsi="Calibri" w:cs="Calibri"/>
+        </w:rPr>
+        <w:t>.</w:t>
       </w:r>
     </w:p>
     <w:p>
@@ -8877,13 +8946,13 @@
         <mc:AlternateContent>
           <mc:Choice Requires="wps">
             <w:drawing>
-              <wp:anchor distT="0" distB="0" distL="114300" distR="114300" simplePos="0" relativeHeight="251703296" behindDoc="0" locked="0" layoutInCell="1" allowOverlap="1" wp14:anchorId="424C18E6" wp14:editId="7923E5A6">
+              <wp:anchor distT="0" distB="0" distL="114300" distR="114300" simplePos="0" relativeHeight="251703296" behindDoc="0" locked="0" layoutInCell="1" allowOverlap="1" wp14:anchorId="424C18E6" wp14:editId="73D9C8D5">
                 <wp:simplePos x="0" y="0"/>
                 <wp:positionH relativeFrom="column">
                   <wp:posOffset>0</wp:posOffset>
                 </wp:positionH>
                 <wp:positionV relativeFrom="paragraph">
-                  <wp:posOffset>6098456</wp:posOffset>
+                  <wp:posOffset>5892422</wp:posOffset>
                 </wp:positionV>
                 <wp:extent cx="6154420" cy="1225899"/>
                 <wp:effectExtent l="0" t="0" r="17780" b="19050"/>
@@ -8935,14 +9004,7 @@
                                 <w:b/>
                                 <w:bCs/>
                               </w:rPr>
-                              <w:t>1</w:t>
-                            </w:r>
-                            <w:r>
-                              <w:rPr>
-                                <w:b/>
-                                <w:bCs/>
-                              </w:rPr>
-                              <w:t>4</w:t>
+                              <w:t>14</w:t>
                             </w:r>
                             <w:r>
                               <w:rPr>
@@ -8956,29 +9018,20 @@
                                 <w:b/>
                                 <w:bCs/>
                               </w:rPr>
-                              <w:t>Correlation matrix of trip duration and weather conditions</w:t>
-                            </w:r>
-                            <w:r>
-                              <w:rPr>
-                                <w:b/>
-                                <w:bCs/>
-                              </w:rPr>
-                              <w:t xml:space="preserve">. </w:t>
+                              <w:t xml:space="preserve">Correlation matrix of trip duration and weather conditions. </w:t>
                             </w:r>
                             <w:r>
                               <w:t>The figure shows the correlation matrix between bike trip durations and weather conditions. Blue boxes indicate positive correlation while red boxes indicate negative correlation</w:t>
                             </w:r>
                             <w:r>
-                              <w:t>. The darker the colour, the darker the corresponding correlation is. It appears that the correlations between trip duration and weather conditions are very weak, indicating that weather have minimal impact on the duration of bike trips.</w:t>
+                              <w:t xml:space="preserve">. The darker the colour, the darker the corresponding correlation is. </w:t>
                             </w:r>
-                          </w:p>
-                          <w:p>
-                            <w:pPr>
-                              <w:jc w:val="both"/>
-                              <w:rPr>
-                                <w:rFonts w:ascii="Calibri" w:hAnsi="Calibri" w:cs="Calibri"/>
-                              </w:rPr>
-                            </w:pPr>
+                            <w:r>
+                              <w:t>It appears</w:t>
+                            </w:r>
+                            <w:r>
+                              <w:t xml:space="preserve"> that weather conditions have minimal impact on the duration of bike trips, with some positive correlations with wind speed and cloud cover, and negative correlations with visibility and precipitation.</w:t>
+                            </w:r>
                           </w:p>
                           <w:p>
                             <w:pPr>
@@ -9007,7 +9060,11 @@
           </mc:Choice>
           <mc:Fallback>
             <w:pict>
-              <v:shape w14:anchorId="424C18E6" id="_x0000_s1040" type="#_x0000_t202" style="position:absolute;left:0;text-align:left;margin-left:0;margin-top:480.2pt;width:484.6pt;height:96.55pt;z-index:251703296;visibility:visible;mso-wrap-style:square;mso-width-percent:0;mso-height-percent:0;mso-wrap-distance-left:9pt;mso-wrap-distance-top:0;mso-wrap-distance-right:9pt;mso-wrap-distance-bottom:0;mso-position-horizontal:absolute;mso-position-horizontal-relative:text;mso-position-vertical:absolute;mso-position-vertical-relative:text;mso-width-percent:0;mso-height-percent:0;mso-width-relative:margin;mso-height-relative:margin;v-text-anchor:top" o:gfxdata="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" fillcolor="white [3201]" strokeweight=".5pt">
+              <v:shapetype w14:anchorId="424C18E6" id="_x0000_t202" coordsize="21600,21600" o:spt="202" path="m,l,21600r21600,l21600,xe">
+                <v:stroke joinstyle="miter"/>
+                <v:path gradientshapeok="t" o:connecttype="rect"/>
+              </v:shapetype>
+              <v:shape id="_x0000_s1040" type="#_x0000_t202" style="position:absolute;left:0;text-align:left;margin-left:0;margin-top:463.95pt;width:484.6pt;height:96.55pt;z-index:251703296;visibility:visible;mso-wrap-style:square;mso-width-percent:0;mso-height-percent:0;mso-wrap-distance-left:9pt;mso-wrap-distance-top:0;mso-wrap-distance-right:9pt;mso-wrap-distance-bottom:0;mso-position-horizontal:absolute;mso-position-horizontal-relative:text;mso-position-vertical:absolute;mso-position-vertical-relative:text;mso-width-percent:0;mso-height-percent:0;mso-width-relative:margin;mso-height-relative:margin;v-text-anchor:top" o:gfxdata="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" fillcolor="white [3201]" strokeweight=".5pt">
                 <v:textbox>
                   <w:txbxContent>
                     <w:p>
@@ -9032,14 +9089,7 @@
                           <w:b/>
                           <w:bCs/>
                         </w:rPr>
-                        <w:t>1</w:t>
-                      </w:r>
-                      <w:r>
-                        <w:rPr>
-                          <w:b/>
-                          <w:bCs/>
-                        </w:rPr>
-                        <w:t>4</w:t>
+                        <w:t>14</w:t>
                       </w:r>
                       <w:r>
                         <w:rPr>
@@ -9053,29 +9103,20 @@
                           <w:b/>
                           <w:bCs/>
                         </w:rPr>
-                        <w:t>Correlation matrix of trip duration and weather conditions</w:t>
-                      </w:r>
-                      <w:r>
-                        <w:rPr>
-                          <w:b/>
-                          <w:bCs/>
-                        </w:rPr>
-                        <w:t xml:space="preserve">. </w:t>
+                        <w:t xml:space="preserve">Correlation matrix of trip duration and weather conditions. </w:t>
                       </w:r>
                       <w:r>
                         <w:t>The figure shows the correlation matrix between bike trip durations and weather conditions. Blue boxes indicate positive correlation while red boxes indicate negative correlation</w:t>
                       </w:r>
                       <w:r>
-                        <w:t>. The darker the colour, the darker the corresponding correlation is. It appears that the correlations between trip duration and weather conditions are very weak, indicating that weather have minimal impact on the duration of bike trips.</w:t>
+                        <w:t xml:space="preserve">. The darker the colour, the darker the corresponding correlation is. </w:t>
                       </w:r>
-                    </w:p>
-                    <w:p>
-                      <w:pPr>
-                        <w:jc w:val="both"/>
-                        <w:rPr>
-                          <w:rFonts w:ascii="Calibri" w:hAnsi="Calibri" w:cs="Calibri"/>
-                        </w:rPr>
-                      </w:pPr>
+                      <w:r>
+                        <w:t>It appears</w:t>
+                      </w:r>
+                      <w:r>
+                        <w:t xml:space="preserve"> that weather conditions have minimal impact on the duration of bike trips, with some positive correlations with wind speed and cloud cover, and negative correlations with visibility and precipitation.</w:t>
+                      </w:r>
                     </w:p>
                     <w:p>
                       <w:pPr>
@@ -9089,46 +9130,14 @@
           </mc:Fallback>
         </mc:AlternateContent>
       </w:r>
-      <w:r>
-        <w:rPr>
-          <w:rFonts w:ascii="Calibri" w:hAnsi="Calibri" w:cs="Calibri"/>
-        </w:rPr>
-        <w:drawing>
-          <wp:inline distT="0" distB="0" distL="0" distR="0" wp14:anchorId="2C932F13" wp14:editId="7477A9C0">
-            <wp:extent cx="5943600" cy="6195060"/>
-            <wp:effectExtent l="0" t="0" r="0" b="2540"/>
-            <wp:docPr id="1447892196" name="Picture 1" descr="A graph of weather data&#10;&#10;Description automatically generated with medium confidence"/>
-            <wp:cNvGraphicFramePr>
-              <a:graphicFrameLocks xmlns:a="http://schemas.openxmlformats.org/drawingml/2006/main" noChangeAspect="1"/>
-            </wp:cNvGraphicFramePr>
-            <a:graphic xmlns:a="http://schemas.openxmlformats.org/drawingml/2006/main">
-              <a:graphicData uri="http://schemas.openxmlformats.org/drawingml/2006/picture">
-                <pic:pic xmlns:pic="http://schemas.openxmlformats.org/drawingml/2006/picture">
-                  <pic:nvPicPr>
-                    <pic:cNvPr id="1447892196" name="Picture 1" descr="A graph of weather data&#10;&#10;Description automatically generated with medium confidence"/>
-                    <pic:cNvPicPr/>
-                  </pic:nvPicPr>
-                  <pic:blipFill>
-                    <a:blip r:embed="rId21"/>
-                    <a:stretch>
-                      <a:fillRect/>
-                    </a:stretch>
-                  </pic:blipFill>
-                  <pic:spPr>
-                    <a:xfrm>
-                      <a:off x="0" y="0"/>
-                      <a:ext cx="5943600" cy="6195060"/>
-                    </a:xfrm>
-                    <a:prstGeom prst="rect">
-                      <a:avLst/>
-                    </a:prstGeom>
-                  </pic:spPr>
-                </pic:pic>
-              </a:graphicData>
-            </a:graphic>
-          </wp:inline>
-        </w:drawing>
-      </w:r>
+    </w:p>
+    <w:p>
+      <w:pPr>
+        <w:jc w:val="both"/>
+        <w:rPr>
+          <w:rFonts w:ascii="Calibri" w:hAnsi="Calibri" w:cs="Calibri"/>
+        </w:rPr>
+      </w:pPr>
     </w:p>
     <w:p>
       <w:pPr>
@@ -9174,103 +9183,73 @@
           <w:rFonts w:ascii="Calibri" w:hAnsi="Calibri" w:cs="Calibri"/>
         </w:rPr>
         <w:lastRenderedPageBreak/>
-        <w:t xml:space="preserve">As expected, the strongest correlation appears diagonally, which is each variable </w:t>
-      </w:r>
-      <w:r>
-        <w:rPr>
-          <w:rFonts w:ascii="Calibri" w:hAnsi="Calibri" w:cs="Calibri"/>
-        </w:rPr>
-        <w:t>correlated to itself</w:t>
-      </w:r>
-      <w:r>
-        <w:rPr>
-          <w:rFonts w:ascii="Calibri" w:hAnsi="Calibri" w:cs="Calibri"/>
-        </w:rPr>
-        <w:t xml:space="preserve">. We also </w:t>
-      </w:r>
-      <w:r>
-        <w:rPr>
-          <w:rFonts w:ascii="Calibri" w:hAnsi="Calibri" w:cs="Calibri"/>
-        </w:rPr>
-        <w:t>observe</w:t>
-      </w:r>
-      <w:r>
-        <w:rPr>
-          <w:rFonts w:ascii="Calibri" w:hAnsi="Calibri" w:cs="Calibri"/>
-        </w:rPr>
-        <w:t xml:space="preserve"> strong correlation</w:t>
-      </w:r>
-      <w:r>
-        <w:rPr>
-          <w:rFonts w:ascii="Calibri" w:hAnsi="Calibri" w:cs="Calibri"/>
-        </w:rPr>
-        <w:t>s</w:t>
-      </w:r>
-      <w:r>
-        <w:rPr>
-          <w:rFonts w:ascii="Calibri" w:hAnsi="Calibri" w:cs="Calibri"/>
-        </w:rPr>
-        <w:t xml:space="preserve"> </w:t>
-      </w:r>
-      <w:r>
-        <w:rPr>
-          <w:rFonts w:ascii="Calibri" w:hAnsi="Calibri" w:cs="Calibri"/>
-        </w:rPr>
-        <w:t>among</w:t>
-      </w:r>
-      <w:r>
-        <w:rPr>
-          <w:rFonts w:ascii="Calibri" w:hAnsi="Calibri" w:cs="Calibri"/>
-        </w:rPr>
-        <w:t xml:space="preserve"> the three temperature statistics, the three visibility statistics, and </w:t>
-      </w:r>
-      <w:r>
-        <w:rPr>
-          <w:rFonts w:ascii="Calibri" w:hAnsi="Calibri" w:cs="Calibri"/>
-        </w:rPr>
-        <w:t>between</w:t>
-      </w:r>
-      <w:r>
-        <w:rPr>
-          <w:rFonts w:ascii="Calibri" w:hAnsi="Calibri" w:cs="Calibri"/>
-        </w:rPr>
-        <w:t xml:space="preserve"> the wind and gust measurements. </w:t>
-      </w:r>
-    </w:p>
-    <w:p>
-      <w:pPr>
-        <w:jc w:val="both"/>
-        <w:rPr>
-          <w:rFonts w:ascii="Calibri" w:hAnsi="Calibri" w:cs="Calibri"/>
-        </w:rPr>
-      </w:pPr>
-      <w:r>
-        <w:rPr>
-          <w:rFonts w:ascii="Calibri" w:hAnsi="Calibri" w:cs="Calibri"/>
-        </w:rPr>
-        <w:t>However, the duration of bike trips shows very weak correlations with weather conditions, indicated by the near-zero correlation values represented by almost white squares. Nevertheless, a more in-depth look into the specific correlation values reveals a minimal positive correlation with temperature, visibility, wind, and gust conditions, while there is a slight negative correlation with precipitation and cloud cover. These duration-specific correlation values are detailed in Table 2 below.</w:t>
-      </w:r>
-    </w:p>
-    <w:p>
-      <w:pPr>
-        <w:jc w:val="both"/>
-        <w:rPr>
-          <w:rFonts w:ascii="Calibri" w:hAnsi="Calibri" w:cs="Calibri"/>
-        </w:rPr>
-      </w:pPr>
-    </w:p>
-    <w:p>
-      <w:pPr>
-        <w:jc w:val="both"/>
-        <w:rPr>
-          <w:rFonts w:ascii="Calibri" w:hAnsi="Calibri" w:cs="Calibri"/>
-        </w:rPr>
-      </w:pPr>
-      <w:r>
-        <w:rPr>
-          <w:rFonts w:ascii="Calibri" w:hAnsi="Calibri" w:cs="Calibri"/>
-        </w:rPr>
-        <w:t>In summary, as expected, during warmer temperatures and better visibility conditions, people are slightly more likely to go on bike trips. Conversely, during periods of higher cloud cover, which may indicate a likelihood of rain, or during rainfall, people are less likely to go on bike trips. Interestingly, there is a minimal positive correlation between bike trip duration and wind/gust conditions, suggesting that people might engage in slightly longer bike trips during windy conditions. However, it is essential to note that these correlation values are very small, indicating that weather conditions do not significantly affect bike trip patterns in terms of duration.</w:t>
+        <w:t xml:space="preserve">As expected, the strongest correlations appear diagonally, where each variable is perfectly correlated with itself. We also observe strong correlations between the trip duration and the number of daily trips, among the three temperature statistics, the three visibility statistics, and between the wind and gust measurements. </w:t>
+      </w:r>
+    </w:p>
+    <w:p>
+      <w:pPr>
+        <w:jc w:val="both"/>
+        <w:rPr>
+          <w:rFonts w:ascii="Calibri" w:hAnsi="Calibri" w:cs="Calibri"/>
+        </w:rPr>
+      </w:pPr>
+    </w:p>
+    <w:p>
+      <w:pPr>
+        <w:jc w:val="both"/>
+        <w:rPr>
+          <w:rFonts w:ascii="Calibri" w:hAnsi="Calibri" w:cs="Calibri"/>
+        </w:rPr>
+      </w:pPr>
+      <w:r>
+        <w:rPr>
+          <w:rFonts w:ascii="Calibri" w:hAnsi="Calibri" w:cs="Calibri"/>
+        </w:rPr>
+        <w:t xml:space="preserve">However, the duration of bike trips shows relatively weak correlations with weather conditions, indicated by the lighter colors in the matrix. Nevertheless, a more in-depth look into the specific correlation values reveals that there is a substantial positive correlation with mean wind speed and cloud cover. This might suggest that longer and more bike trips are performed on days with slight wind and a lot of cloud cover, which would occur on days that aren’t hot and have some breeze, conditions that are favorable for biking. This is also supported by the slight negative correlation of trip duration with max temperature. </w:t>
+      </w:r>
+    </w:p>
+    <w:p>
+      <w:pPr>
+        <w:jc w:val="both"/>
+        <w:rPr>
+          <w:rFonts w:ascii="Calibri" w:hAnsi="Calibri" w:cs="Calibri"/>
+        </w:rPr>
+      </w:pPr>
+    </w:p>
+    <w:p>
+      <w:pPr>
+        <w:jc w:val="both"/>
+        <w:rPr>
+          <w:rFonts w:ascii="Calibri" w:hAnsi="Calibri" w:cs="Calibri"/>
+        </w:rPr>
+      </w:pPr>
+      <w:r>
+        <w:rPr>
+          <w:rFonts w:ascii="Calibri" w:hAnsi="Calibri" w:cs="Calibri"/>
+        </w:rPr>
+        <w:t>We also see minimal positive correlations with minimum and mean temperature, max wind speed, and gust speed, while there is also a slight negative correlation with visibility and precipitation. These duration-specific correlation values are detailed in Table 2 below.</w:t>
+      </w:r>
+    </w:p>
+    <w:p>
+      <w:pPr>
+        <w:jc w:val="both"/>
+        <w:rPr>
+          <w:rFonts w:ascii="Calibri" w:hAnsi="Calibri" w:cs="Calibri"/>
+        </w:rPr>
+      </w:pPr>
+    </w:p>
+    <w:p>
+      <w:pPr>
+        <w:jc w:val="both"/>
+        <w:rPr>
+          <w:rFonts w:ascii="Calibri" w:hAnsi="Calibri" w:cs="Calibri"/>
+        </w:rPr>
+      </w:pPr>
+      <w:r>
+        <w:rPr>
+          <w:rFonts w:ascii="Calibri" w:hAnsi="Calibri" w:cs="Calibri"/>
+        </w:rPr>
+        <w:t>In summary, during weather conditions with moderate temperature, cloudy skies, and slight wind, people are more likely to go on bike trips. Conversely, during periods of poor visibility or rainfall, people are less likely to go on bike trips. Interestingly, there is a minimal positive correlation between bike trip duration and gust conditions, suggesting that people might engage in slightly longer bike trips even when gusts are present. However, it is essential to note that these correlation values are relatively small, indicating that weather conditions might not significantly affect bike trip patterns in terms of duration.</w:t>
       </w:r>
     </w:p>
     <w:p>
@@ -9354,6 +9333,54 @@
             <w:tcBorders>
               <w:top w:val="single" w:sz="18" w:space="0" w:color="auto"/>
             </w:tcBorders>
+            <w:shd w:val="clear" w:color="auto" w:fill="E97132" w:themeFill="accent2"/>
+          </w:tcPr>
+          <w:p>
+            <w:pPr>
+              <w:jc w:val="center"/>
+              <w:rPr>
+                <w:rFonts w:ascii="Calibri" w:hAnsi="Calibri" w:cs="Calibri"/>
+              </w:rPr>
+            </w:pPr>
+            <w:r>
+              <w:rPr>
+                <w:rFonts w:ascii="Calibri" w:hAnsi="Calibri" w:cs="Calibri"/>
+              </w:rPr>
+              <w:t>Daily Trips</w:t>
+            </w:r>
+          </w:p>
+        </w:tc>
+        <w:tc>
+          <w:tcPr>
+            <w:tcW w:w="4675" w:type="dxa"/>
+            <w:tcBorders>
+              <w:top w:val="single" w:sz="18" w:space="0" w:color="auto"/>
+            </w:tcBorders>
+            <w:shd w:val="clear" w:color="auto" w:fill="E97132" w:themeFill="accent2"/>
+          </w:tcPr>
+          <w:p>
+            <w:pPr>
+              <w:jc w:val="center"/>
+              <w:rPr>
+                <w:rFonts w:ascii="Calibri" w:hAnsi="Calibri" w:cs="Calibri"/>
+              </w:rPr>
+            </w:pPr>
+            <w:r>
+              <w:rPr>
+                <w:rFonts w:ascii="Calibri" w:hAnsi="Calibri" w:cs="Calibri"/>
+              </w:rPr>
+              <w:t>0.999</w:t>
+            </w:r>
+          </w:p>
+        </w:tc>
+      </w:tr>
+      <w:tr>
+        <w:tc>
+          <w:tcPr>
+            <w:tcW w:w="4675" w:type="dxa"/>
+            <w:tcBorders>
+              <w:top w:val="single" w:sz="18" w:space="0" w:color="auto"/>
+            </w:tcBorders>
             <w:shd w:val="clear" w:color="auto" w:fill="D1D1D1" w:themeFill="background2" w:themeFillShade="E6"/>
           </w:tcPr>
           <w:p>
@@ -9367,13 +9394,7 @@
               <w:rPr>
                 <w:rFonts w:ascii="Calibri" w:hAnsi="Calibri" w:cs="Calibri"/>
               </w:rPr>
-              <w:t>Min</w:t>
-            </w:r>
-            <w:r>
-              <w:rPr>
-                <w:rFonts w:ascii="Calibri" w:hAnsi="Calibri" w:cs="Calibri"/>
-              </w:rPr>
-              <w:t xml:space="preserve"> Temperature (</w:t>
+              <w:t>Min Temperature (</w:t>
             </w:r>
             <w:r>
               <w:rPr>
@@ -9409,7 +9430,13 @@
               <w:rPr>
                 <w:rFonts w:ascii="Calibri" w:hAnsi="Calibri" w:cs="Calibri"/>
               </w:rPr>
-              <w:t>0.012</w:t>
+              <w:t>0.0</w:t>
+            </w:r>
+            <w:r>
+              <w:rPr>
+                <w:rFonts w:ascii="Calibri" w:hAnsi="Calibri" w:cs="Calibri"/>
+              </w:rPr>
+              <w:t>76</w:t>
             </w:r>
           </w:p>
         </w:tc>
@@ -9464,7 +9491,13 @@
               <w:rPr>
                 <w:rFonts w:ascii="Calibri" w:hAnsi="Calibri" w:cs="Calibri"/>
               </w:rPr>
-              <w:t>0.015</w:t>
+              <w:t>0.0</w:t>
+            </w:r>
+            <w:r>
+              <w:rPr>
+                <w:rFonts w:ascii="Calibri" w:hAnsi="Calibri" w:cs="Calibri"/>
+              </w:rPr>
+              <w:t>25</w:t>
             </w:r>
           </w:p>
         </w:tc>
@@ -9489,13 +9522,7 @@
               <w:rPr>
                 <w:rFonts w:ascii="Calibri" w:hAnsi="Calibri" w:cs="Calibri"/>
               </w:rPr>
-              <w:t>Max</w:t>
-            </w:r>
-            <w:r>
-              <w:rPr>
-                <w:rFonts w:ascii="Calibri" w:hAnsi="Calibri" w:cs="Calibri"/>
-              </w:rPr>
-              <w:t xml:space="preserve"> Temperature (</w:t>
+              <w:t>Max Temperature (</w:t>
             </w:r>
             <w:r>
               <w:rPr>
@@ -9531,7 +9558,7 @@
               <w:rPr>
                 <w:rFonts w:ascii="Calibri" w:hAnsi="Calibri" w:cs="Calibri"/>
               </w:rPr>
-              <w:t>0.013</w:t>
+              <w:t>-0.036</w:t>
             </w:r>
           </w:p>
         </w:tc>
@@ -9556,13 +9583,7 @@
               <w:rPr>
                 <w:rFonts w:ascii="Calibri" w:hAnsi="Calibri" w:cs="Calibri"/>
               </w:rPr>
-              <w:t>Min</w:t>
-            </w:r>
-            <w:r>
-              <w:rPr>
-                <w:rFonts w:ascii="Calibri" w:hAnsi="Calibri" w:cs="Calibri"/>
-              </w:rPr>
-              <w:t xml:space="preserve"> Visibility (miles)</w:t>
+              <w:t>Min Visibility (miles)</w:t>
             </w:r>
           </w:p>
         </w:tc>
@@ -9585,7 +9606,7 @@
               <w:rPr>
                 <w:rFonts w:ascii="Calibri" w:hAnsi="Calibri" w:cs="Calibri"/>
               </w:rPr>
-              <w:t>0.016</w:t>
+              <w:t>-0.017</w:t>
             </w:r>
           </w:p>
         </w:tc>
@@ -9627,7 +9648,7 @@
               <w:rPr>
                 <w:rFonts w:ascii="Calibri" w:hAnsi="Calibri" w:cs="Calibri"/>
               </w:rPr>
-              <w:t>0.007</w:t>
+              <w:t>-0.061</w:t>
             </w:r>
           </w:p>
         </w:tc>
@@ -9652,13 +9673,7 @@
               <w:rPr>
                 <w:rFonts w:ascii="Calibri" w:hAnsi="Calibri" w:cs="Calibri"/>
               </w:rPr>
-              <w:t>Max</w:t>
-            </w:r>
-            <w:r>
-              <w:rPr>
-                <w:rFonts w:ascii="Calibri" w:hAnsi="Calibri" w:cs="Calibri"/>
-              </w:rPr>
-              <w:t xml:space="preserve"> Visibility (miles)</w:t>
+              <w:t>Max Visibility (miles)</w:t>
             </w:r>
           </w:p>
         </w:tc>
@@ -9681,7 +9696,7 @@
               <w:rPr>
                 <w:rFonts w:ascii="Calibri" w:hAnsi="Calibri" w:cs="Calibri"/>
               </w:rPr>
-              <w:t>0.008</w:t>
+              <w:t>-0.097</w:t>
             </w:r>
           </w:p>
         </w:tc>
@@ -9729,7 +9744,7 @@
               <w:rPr>
                 <w:rFonts w:ascii="Calibri" w:hAnsi="Calibri" w:cs="Calibri"/>
               </w:rPr>
-              <w:t>0.002</w:t>
+              <w:t>0.096</w:t>
             </w:r>
           </w:p>
         </w:tc>
@@ -9777,7 +9792,7 @@
               <w:rPr>
                 <w:rFonts w:ascii="Calibri" w:hAnsi="Calibri" w:cs="Calibri"/>
               </w:rPr>
-              <w:t>0.022</w:t>
+              <w:t>0.288</w:t>
             </w:r>
           </w:p>
         </w:tc>
@@ -9827,7 +9842,7 @@
               <w:rPr>
                 <w:rFonts w:ascii="Calibri" w:hAnsi="Calibri" w:cs="Calibri"/>
               </w:rPr>
-              <w:t>0.003</w:t>
+              <w:t>0.131</w:t>
             </w:r>
           </w:p>
         </w:tc>
@@ -9877,7 +9892,13 @@
               <w:rPr>
                 <w:rFonts w:ascii="Calibri" w:hAnsi="Calibri" w:cs="Calibri"/>
               </w:rPr>
-              <w:t>-0.016</w:t>
+              <w:t>-0.0</w:t>
+            </w:r>
+            <w:r>
+              <w:rPr>
+                <w:rFonts w:ascii="Calibri" w:hAnsi="Calibri" w:cs="Calibri"/>
+              </w:rPr>
+              <w:t>26</w:t>
             </w:r>
           </w:p>
         </w:tc>
@@ -9925,7 +9946,7 @@
               <w:rPr>
                 <w:rFonts w:ascii="Calibri" w:hAnsi="Calibri" w:cs="Calibri"/>
               </w:rPr>
-              <w:t>-0.005</w:t>
+              <w:t>0.214</w:t>
             </w:r>
           </w:p>
         </w:tc>
@@ -10005,14 +10026,7 @@
                                 <w:b/>
                                 <w:bCs/>
                               </w:rPr>
-                              <w:t xml:space="preserve">Table </w:t>
-                            </w:r>
-                            <w:r>
-                              <w:rPr>
-                                <w:b/>
-                                <w:bCs/>
-                              </w:rPr>
-                              <w:t>2</w:t>
+                              <w:t>Table 2</w:t>
                             </w:r>
                             <w:r>
                               <w:rPr>
@@ -10026,14 +10040,7 @@
                                 <w:b/>
                                 <w:bCs/>
                               </w:rPr>
-                              <w:t>Correlation values between trip duration and various weather conditions</w:t>
-                            </w:r>
-                            <w:r>
-                              <w:rPr>
-                                <w:b/>
-                                <w:bCs/>
-                              </w:rPr>
-                              <w:t xml:space="preserve">. </w:t>
+                              <w:t xml:space="preserve">Correlation values between trip duration and various weather conditions. </w:t>
                             </w:r>
                           </w:p>
                           <w:p>
@@ -10140,13 +10147,6 @@
           </mc:Fallback>
         </mc:AlternateContent>
       </w:r>
-    </w:p>
-    <w:p>
-      <w:pPr>
-        <w:rPr>
-          <w:rFonts w:ascii="Calibri" w:hAnsi="Calibri" w:cs="Calibri"/>
-        </w:rPr>
-      </w:pPr>
     </w:p>
     <w:p>
       <w:pPr>

</xml_diff>